<commit_message>
se realizan cambios en el curriculum
</commit_message>
<xml_diff>
--- a/CURRICULUM_VITAE_ELI.docx
+++ b/CURRICULUM_VITAE_ELI.docx
@@ -287,7 +287,7 @@
           </mc:Choice>
           <mc:Fallback>
             <w:pict>
-              <v:roundrect w14:anchorId="1D9E588A" id="2 Rectángulo redondeado" o:spid="_x0000_s1026" style="position:absolute;margin-left:-15.2pt;margin-top:-13.95pt;width:461.95pt;height:99.05pt;z-index:-251659776;visibility:visible;mso-wrap-style:square;mso-width-percent:0;mso-wrap-distance-left:9pt;mso-wrap-distance-top:0;mso-wrap-distance-right:9pt;mso-wrap-distance-bottom:0;mso-position-horizontal:absolute;mso-position-horizontal-relative:text;mso-position-vertical:absolute;mso-position-vertical-relative:text;mso-width-percent:0;mso-width-relative:margin;v-text-anchor:middle" arcsize="22813f" o:gfxdata="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" fillcolor="#323e4f [2415]" stroked="f" strokeweight="1pt">
+              <v:roundrect w14:anchorId="32CC5416" id="2 Rectángulo redondeado" o:spid="_x0000_s1026" style="position:absolute;margin-left:-15.2pt;margin-top:-13.95pt;width:461.95pt;height:99.05pt;z-index:-251659776;visibility:visible;mso-wrap-style:square;mso-width-percent:0;mso-wrap-distance-left:9pt;mso-wrap-distance-top:0;mso-wrap-distance-right:9pt;mso-wrap-distance-bottom:0;mso-position-horizontal:absolute;mso-position-horizontal-relative:text;mso-position-vertical:absolute;mso-position-vertical-relative:text;mso-width-percent:0;mso-width-relative:margin;v-text-anchor:middle" arcsize="22813f" o:gfxdata="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" fillcolor="#323e4f [2415]" stroked="f" strokeweight="1pt">
                 <v:stroke joinstyle="miter"/>
               </v:roundrect>
             </w:pict>
@@ -557,7 +557,10 @@
               <w:spacing w:after="0" w:line="360" w:lineRule="auto"/>
             </w:pPr>
             <w:r>
-              <w:t>23</w:t>
+              <w:t>2</w:t>
+            </w:r>
+            <w:r>
+              <w:t>4</w:t>
             </w:r>
             <w:r>
               <w:t xml:space="preserve"> años</w:t>
@@ -608,7 +611,7 @@
               <w:spacing w:after="0" w:line="360" w:lineRule="auto"/>
             </w:pPr>
             <w:r>
-              <w:t>Nicolasa de la Roca  Estrada</w:t>
+              <w:t>Nicolasa de la Roca Estrada</w:t>
             </w:r>
           </w:p>
         </w:tc>
@@ -1224,7 +1227,41 @@
           <w:sz w:val="24"/>
           <w:szCs w:val="24"/>
         </w:rPr>
-        <w:t>2018-2021: Universidad Mariano Galves de Guatemala.</w:t>
+        <w:t>2018-202</w:t>
+      </w:r>
+      <w:r>
+        <w:rPr>
+          <w:rFonts w:ascii="Arial" w:hAnsi="Arial" w:cs="Arial"/>
+          <w:sz w:val="24"/>
+          <w:szCs w:val="24"/>
+        </w:rPr>
+        <w:t>3</w:t>
+      </w:r>
+      <w:r>
+        <w:rPr>
+          <w:rFonts w:ascii="Arial" w:hAnsi="Arial" w:cs="Arial"/>
+          <w:sz w:val="24"/>
+          <w:szCs w:val="24"/>
+        </w:rPr>
+        <w:t xml:space="preserve">: Universidad Mariano </w:t>
+      </w:r>
+      <w:proofErr w:type="spellStart"/>
+      <w:r>
+        <w:rPr>
+          <w:rFonts w:ascii="Arial" w:hAnsi="Arial" w:cs="Arial"/>
+          <w:sz w:val="24"/>
+          <w:szCs w:val="24"/>
+        </w:rPr>
+        <w:t>Galves</w:t>
+      </w:r>
+      <w:proofErr w:type="spellEnd"/>
+      <w:r>
+        <w:rPr>
+          <w:rFonts w:ascii="Arial" w:hAnsi="Arial" w:cs="Arial"/>
+          <w:sz w:val="24"/>
+          <w:szCs w:val="24"/>
+        </w:rPr>
+        <w:t xml:space="preserve"> de Guatemala.</w:t>
       </w:r>
     </w:p>
     <w:p>
@@ -1350,7 +1387,23 @@
           <w:sz w:val="24"/>
           <w:szCs w:val="24"/>
         </w:rPr>
-        <w:t>Certificación de 29 cursos</w:t>
+        <w:t xml:space="preserve">Certificación de </w:t>
+      </w:r>
+      <w:r>
+        <w:rPr>
+          <w:rFonts w:ascii="Arial" w:hAnsi="Arial" w:cs="Arial"/>
+          <w:sz w:val="24"/>
+          <w:szCs w:val="24"/>
+        </w:rPr>
+        <w:t>45</w:t>
+      </w:r>
+      <w:r>
+        <w:rPr>
+          <w:rFonts w:ascii="Arial" w:hAnsi="Arial" w:cs="Arial"/>
+          <w:sz w:val="24"/>
+          <w:szCs w:val="24"/>
+        </w:rPr>
+        <w:t xml:space="preserve"> cursos</w:t>
       </w:r>
       <w:r>
         <w:rPr>
@@ -1382,7 +1435,23 @@
           <w:sz w:val="24"/>
           <w:szCs w:val="24"/>
         </w:rPr>
-        <w:t xml:space="preserve"> (2,021).</w:t>
+        <w:t xml:space="preserve"> (2,02</w:t>
+      </w:r>
+      <w:r>
+        <w:rPr>
+          <w:rFonts w:ascii="Arial" w:hAnsi="Arial" w:cs="Arial"/>
+          <w:sz w:val="24"/>
+          <w:szCs w:val="24"/>
+        </w:rPr>
+        <w:t>3</w:t>
+      </w:r>
+      <w:r>
+        <w:rPr>
+          <w:rFonts w:ascii="Arial" w:hAnsi="Arial" w:cs="Arial"/>
+          <w:sz w:val="24"/>
+          <w:szCs w:val="24"/>
+        </w:rPr>
+        <w:t>).</w:t>
       </w:r>
     </w:p>
     <w:p>
@@ -1420,7 +1489,7 @@
         <w:rPr>
           <w:b/>
         </w:rPr>
-        <w:t xml:space="preserve">LIBRERÍA ESPERANZA </w:t>
+        <w:t>Superintendencia de Administración Tributaria SAT</w:t>
       </w:r>
     </w:p>
     <w:p>
@@ -1447,7 +1516,7 @@
           <w:sz w:val="24"/>
           <w:szCs w:val="24"/>
         </w:rPr>
-        <w:t xml:space="preserve">Atención al Cliente </w:t>
+        <w:t>Programador de Sistemas</w:t>
       </w:r>
     </w:p>
     <w:p>
@@ -1474,15 +1543,31 @@
           <w:sz w:val="24"/>
           <w:szCs w:val="24"/>
         </w:rPr>
-        <w:t xml:space="preserve">cha de Inicio: </w:t>
-      </w:r>
-      <w:r>
-        <w:rPr>
-          <w:rFonts w:ascii="Arial" w:hAnsi="Arial" w:cs="Arial"/>
-          <w:sz w:val="24"/>
-          <w:szCs w:val="24"/>
-        </w:rPr>
-        <w:t>05 de enero de 2019</w:t>
+        <w:t>cha de Inicio: 16</w:t>
+      </w:r>
+      <w:r>
+        <w:rPr>
+          <w:rFonts w:ascii="Arial" w:hAnsi="Arial" w:cs="Arial"/>
+          <w:sz w:val="24"/>
+          <w:szCs w:val="24"/>
+        </w:rPr>
+        <w:t xml:space="preserve"> de </w:t>
+      </w:r>
+      <w:r>
+        <w:rPr>
+          <w:rFonts w:ascii="Arial" w:hAnsi="Arial" w:cs="Arial"/>
+          <w:sz w:val="24"/>
+          <w:szCs w:val="24"/>
+        </w:rPr>
+        <w:t>agosto</w:t>
+      </w:r>
+      <w:r>
+        <w:rPr>
+          <w:rFonts w:ascii="Arial" w:hAnsi="Arial" w:cs="Arial"/>
+          <w:sz w:val="24"/>
+          <w:szCs w:val="24"/>
+        </w:rPr>
+        <w:t xml:space="preserve"> de 2020</w:t>
       </w:r>
     </w:p>
     <w:p>
@@ -1517,7 +1602,15 @@
           <w:sz w:val="24"/>
           <w:szCs w:val="24"/>
         </w:rPr>
-        <w:t xml:space="preserve"> de noviembre de 2019.</w:t>
+        <w:t xml:space="preserve"> de diciembre de 202</w:t>
+      </w:r>
+      <w:r>
+        <w:rPr>
+          <w:rFonts w:ascii="Arial" w:hAnsi="Arial" w:cs="Arial"/>
+          <w:sz w:val="24"/>
+          <w:szCs w:val="24"/>
+        </w:rPr>
+        <w:t>3</w:t>
       </w:r>
     </w:p>
     <w:p>
@@ -1536,7 +1629,7 @@
           <w:sz w:val="24"/>
           <w:szCs w:val="24"/>
         </w:rPr>
-        <w:t>Jefe inmediato: Berly Zuleyma Elías Urizar</w:t>
+        <w:t>Jefe inmediato: Luis Fernando López Alay</w:t>
       </w:r>
     </w:p>
     <w:p>
@@ -1549,46 +1642,17 @@
           <w:szCs w:val="24"/>
         </w:rPr>
       </w:pPr>
-      <w:r>
-        <w:rPr>
-          <w:rFonts w:ascii="Arial" w:hAnsi="Arial" w:cs="Arial"/>
-          <w:sz w:val="24"/>
-          <w:szCs w:val="24"/>
-        </w:rPr>
-        <w:t>Teléfono: 4</w:t>
-      </w:r>
-      <w:r>
-        <w:rPr>
-          <w:rFonts w:ascii="Arial" w:hAnsi="Arial" w:cs="Arial"/>
-          <w:sz w:val="24"/>
-          <w:szCs w:val="24"/>
-        </w:rPr>
-        <w:t>93</w:t>
-      </w:r>
-      <w:r>
-        <w:rPr>
-          <w:rFonts w:ascii="Arial" w:hAnsi="Arial" w:cs="Arial"/>
-          <w:sz w:val="24"/>
-          <w:szCs w:val="24"/>
-        </w:rPr>
-        <w:t>6-</w:t>
-      </w:r>
-      <w:r>
-        <w:rPr>
-          <w:rFonts w:ascii="Arial" w:hAnsi="Arial" w:cs="Arial"/>
-          <w:sz w:val="24"/>
-          <w:szCs w:val="24"/>
-        </w:rPr>
-        <w:t>0619</w:t>
-      </w:r>
-      <w:r>
-        <w:rPr>
-          <w:rFonts w:ascii="Arial" w:hAnsi="Arial" w:cs="Arial"/>
-          <w:sz w:val="24"/>
-          <w:szCs w:val="24"/>
-        </w:rPr>
-        <w:t>.</w:t>
-      </w:r>
+    </w:p>
+    <w:p>
+      <w:pPr>
+        <w:spacing w:after="0"/>
+        <w:ind w:left="708"/>
+        <w:rPr>
+          <w:rFonts w:ascii="Arial" w:hAnsi="Arial" w:cs="Arial"/>
+          <w:sz w:val="24"/>
+          <w:szCs w:val="24"/>
+        </w:rPr>
+      </w:pPr>
     </w:p>
     <w:p>
       <w:pPr>
@@ -1759,32 +1823,59 @@
         </w:rPr>
         <w:t xml:space="preserve">Jefe inmediato: </w:t>
       </w:r>
-      <w:r>
-        <w:rPr>
-          <w:rFonts w:ascii="Arial" w:hAnsi="Arial" w:cs="Arial"/>
-          <w:sz w:val="24"/>
-          <w:szCs w:val="24"/>
-        </w:rPr>
-        <w:t>Maycol Audel Gonzalez Alvarado</w:t>
-      </w:r>
-    </w:p>
-    <w:p>
-      <w:pPr>
-        <w:spacing w:after="0"/>
-        <w:ind w:left="708"/>
-        <w:rPr>
-          <w:rFonts w:ascii="Arial" w:hAnsi="Arial" w:cs="Arial"/>
-          <w:sz w:val="24"/>
-          <w:szCs w:val="24"/>
-        </w:rPr>
-      </w:pPr>
-      <w:r>
-        <w:rPr>
-          <w:rFonts w:ascii="Arial" w:hAnsi="Arial" w:cs="Arial"/>
-          <w:sz w:val="24"/>
-          <w:szCs w:val="24"/>
-        </w:rPr>
-        <w:t>Teléfono: 3588-2996</w:t>
+      <w:proofErr w:type="spellStart"/>
+      <w:r>
+        <w:rPr>
+          <w:rFonts w:ascii="Arial" w:hAnsi="Arial" w:cs="Arial"/>
+          <w:sz w:val="24"/>
+          <w:szCs w:val="24"/>
+        </w:rPr>
+        <w:t>Maycol</w:t>
+      </w:r>
+      <w:proofErr w:type="spellEnd"/>
+      <w:r>
+        <w:rPr>
+          <w:rFonts w:ascii="Arial" w:hAnsi="Arial" w:cs="Arial"/>
+          <w:sz w:val="24"/>
+          <w:szCs w:val="24"/>
+        </w:rPr>
+        <w:t xml:space="preserve"> </w:t>
+      </w:r>
+      <w:proofErr w:type="spellStart"/>
+      <w:r>
+        <w:rPr>
+          <w:rFonts w:ascii="Arial" w:hAnsi="Arial" w:cs="Arial"/>
+          <w:sz w:val="24"/>
+          <w:szCs w:val="24"/>
+        </w:rPr>
+        <w:t>Audel</w:t>
+      </w:r>
+      <w:proofErr w:type="spellEnd"/>
+      <w:r>
+        <w:rPr>
+          <w:rFonts w:ascii="Arial" w:hAnsi="Arial" w:cs="Arial"/>
+          <w:sz w:val="24"/>
+          <w:szCs w:val="24"/>
+        </w:rPr>
+        <w:t xml:space="preserve"> </w:t>
+      </w:r>
+      <w:proofErr w:type="spellStart"/>
+      <w:r>
+        <w:rPr>
+          <w:rFonts w:ascii="Arial" w:hAnsi="Arial" w:cs="Arial"/>
+          <w:sz w:val="24"/>
+          <w:szCs w:val="24"/>
+        </w:rPr>
+        <w:t>Gonzalez</w:t>
+      </w:r>
+      <w:proofErr w:type="spellEnd"/>
+      <w:r>
+        <w:rPr>
+          <w:rFonts w:ascii="Arial" w:hAnsi="Arial" w:cs="Arial"/>
+          <w:sz w:val="24"/>
+          <w:szCs w:val="24"/>
+        </w:rPr>
+        <w:t xml:space="preserve"> Alvarado</w:t>
       </w:r>
     </w:p>
     <w:p>
@@ -1804,118 +1895,6 @@
     </w:p>
     <w:p>
       <w:pPr>
-        <w:pStyle w:val="Ttulo1"/>
-      </w:pPr>
-      <w:r>
-        <w:t>REFERENCIAS PERSONALES</w:t>
-      </w:r>
-    </w:p>
-    <w:p>
-      <w:pPr>
-        <w:pStyle w:val="Prrafodelista"/>
-        <w:numPr>
-          <w:ilvl w:val="0"/>
-          <w:numId w:val="8"/>
-        </w:numPr>
-        <w:tabs>
-          <w:tab w:val="left" w:pos="0"/>
-        </w:tabs>
-        <w:spacing w:after="0" w:line="240" w:lineRule="auto"/>
-        <w:rPr>
-          <w:rFonts w:ascii="Arial" w:hAnsi="Arial" w:cs="Arial"/>
-          <w:sz w:val="24"/>
-        </w:rPr>
-      </w:pPr>
-      <w:r>
-        <w:rPr>
-          <w:rFonts w:ascii="Arial" w:hAnsi="Arial" w:cs="Arial"/>
-          <w:sz w:val="24"/>
-        </w:rPr>
-        <w:t>Profa. Gladis Estrada Estrada</w:t>
-      </w:r>
-    </w:p>
-    <w:p>
-      <w:pPr>
-        <w:pStyle w:val="Prrafodelista"/>
-        <w:tabs>
-          <w:tab w:val="left" w:pos="0"/>
-        </w:tabs>
-        <w:spacing w:after="0" w:line="240" w:lineRule="auto"/>
-        <w:ind w:left="1068"/>
-        <w:rPr>
-          <w:rFonts w:ascii="Arial" w:hAnsi="Arial" w:cs="Arial"/>
-          <w:sz w:val="24"/>
-        </w:rPr>
-      </w:pPr>
-      <w:r>
-        <w:rPr>
-          <w:rFonts w:ascii="Arial" w:hAnsi="Arial" w:cs="Arial"/>
-          <w:sz w:val="24"/>
-        </w:rPr>
-        <w:t>Tel: 4990-7933</w:t>
-      </w:r>
-    </w:p>
-    <w:p>
-      <w:pPr>
-        <w:pStyle w:val="Prrafodelista"/>
-        <w:tabs>
-          <w:tab w:val="left" w:pos="0"/>
-        </w:tabs>
-        <w:spacing w:after="0" w:line="240" w:lineRule="auto"/>
-        <w:ind w:left="1068"/>
-        <w:rPr>
-          <w:rFonts w:ascii="Arial" w:hAnsi="Arial" w:cs="Arial"/>
-          <w:sz w:val="24"/>
-        </w:rPr>
-      </w:pPr>
-    </w:p>
-    <w:p>
-      <w:pPr>
-        <w:pStyle w:val="Prrafodelista"/>
-        <w:numPr>
-          <w:ilvl w:val="0"/>
-          <w:numId w:val="8"/>
-        </w:numPr>
-        <w:tabs>
-          <w:tab w:val="left" w:pos="0"/>
-        </w:tabs>
-        <w:spacing w:after="0" w:line="240" w:lineRule="auto"/>
-        <w:rPr>
-          <w:rFonts w:ascii="Arial" w:hAnsi="Arial" w:cs="Arial"/>
-          <w:sz w:val="24"/>
-        </w:rPr>
-      </w:pPr>
-      <w:r>
-        <w:rPr>
-          <w:rFonts w:ascii="Arial" w:hAnsi="Arial" w:cs="Arial"/>
-          <w:sz w:val="24"/>
-        </w:rPr>
-        <w:t>Anifer Yohana Fabiola Simón Estrada</w:t>
-      </w:r>
-    </w:p>
-    <w:p>
-      <w:pPr>
-        <w:pStyle w:val="Prrafodelista"/>
-        <w:tabs>
-          <w:tab w:val="left" w:pos="0"/>
-        </w:tabs>
-        <w:spacing w:after="0" w:line="240" w:lineRule="auto"/>
-        <w:ind w:left="1068"/>
-        <w:rPr>
-          <w:rFonts w:ascii="Arial" w:hAnsi="Arial" w:cs="Arial"/>
-          <w:sz w:val="24"/>
-        </w:rPr>
-      </w:pPr>
-      <w:r>
-        <w:rPr>
-          <w:rFonts w:ascii="Arial" w:hAnsi="Arial" w:cs="Arial"/>
-          <w:sz w:val="24"/>
-        </w:rPr>
-        <w:t>4222-2760</w:t>
-      </w:r>
-    </w:p>
-    <w:p>
-      <w:pPr>
         <w:pStyle w:val="Sinespaciado"/>
       </w:pPr>
     </w:p>
@@ -1926,13 +1905,18 @@
     </w:p>
     <w:p>
       <w:pPr>
-        <w:pStyle w:val="Sinespaciado"/>
-      </w:pPr>
-    </w:p>
-    <w:p>
-      <w:pPr>
-        <w:pStyle w:val="Sinespaciado"/>
-      </w:pPr>
+        <w:spacing w:after="160" w:line="259" w:lineRule="auto"/>
+        <w:rPr>
+          <w:rFonts w:ascii="Arial" w:hAnsi="Arial" w:cs="Arial"/>
+          <w:b/>
+          <w:sz w:val="28"/>
+          <w:szCs w:val="28"/>
+          <w:u w:val="single"/>
+        </w:rPr>
+      </w:pPr>
+      <w:r>
+        <w:br w:type="page"/>
+      </w:r>
     </w:p>
     <w:p>
       <w:pPr>
@@ -2203,7 +2187,15 @@
           <w:sz w:val="24"/>
           <w:szCs w:val="24"/>
         </w:rPr>
-        <w:t>Flutter.</w:t>
+        <w:t>Angular</w:t>
+      </w:r>
+      <w:r>
+        <w:rPr>
+          <w:rFonts w:ascii="Arial" w:hAnsi="Arial" w:cs="Arial"/>
+          <w:sz w:val="24"/>
+          <w:szCs w:val="24"/>
+        </w:rPr>
+        <w:t>.</w:t>
       </w:r>
     </w:p>
     <w:p>
@@ -2236,16 +2228,36 @@
           <w:sz w:val="24"/>
           <w:szCs w:val="24"/>
         </w:rPr>
-        <w:t>/css/</w:t>
-      </w:r>
-      <w:r>
-        <w:rPr>
-          <w:rFonts w:ascii="Arial" w:hAnsi="Arial" w:cs="Arial"/>
-          <w:sz w:val="24"/>
-          <w:szCs w:val="24"/>
-        </w:rPr>
-        <w:t>php.</w:t>
-      </w:r>
+        <w:t>/</w:t>
+      </w:r>
+      <w:proofErr w:type="spellStart"/>
+      <w:r>
+        <w:rPr>
+          <w:rFonts w:ascii="Arial" w:hAnsi="Arial" w:cs="Arial"/>
+          <w:sz w:val="24"/>
+          <w:szCs w:val="24"/>
+        </w:rPr>
+        <w:t>css</w:t>
+      </w:r>
+      <w:proofErr w:type="spellEnd"/>
+      <w:r>
+        <w:rPr>
+          <w:rFonts w:ascii="Arial" w:hAnsi="Arial" w:cs="Arial"/>
+          <w:sz w:val="24"/>
+          <w:szCs w:val="24"/>
+        </w:rPr>
+        <w:t>/</w:t>
+      </w:r>
+      <w:proofErr w:type="spellStart"/>
+      <w:r>
+        <w:rPr>
+          <w:rFonts w:ascii="Arial" w:hAnsi="Arial" w:cs="Arial"/>
+          <w:sz w:val="24"/>
+          <w:szCs w:val="24"/>
+        </w:rPr>
+        <w:t>js</w:t>
+      </w:r>
+      <w:proofErr w:type="spellEnd"/>
     </w:p>
     <w:p>
       <w:pPr>
@@ -2386,6 +2398,7 @@
           <w:szCs w:val="24"/>
         </w:rPr>
       </w:pPr>
+      <w:proofErr w:type="spellStart"/>
       <w:r>
         <w:rPr>
           <w:rFonts w:ascii="Arial" w:hAnsi="Arial" w:cs="Arial"/>
@@ -2400,7 +2413,16 @@
           <w:sz w:val="24"/>
           <w:szCs w:val="24"/>
         </w:rPr>
-        <w:t>s:</w:t>
+        <w:t>s</w:t>
+      </w:r>
+      <w:proofErr w:type="spellEnd"/>
+      <w:r>
+        <w:rPr>
+          <w:rFonts w:ascii="Arial" w:hAnsi="Arial" w:cs="Arial"/>
+          <w:sz w:val="24"/>
+          <w:szCs w:val="24"/>
+        </w:rPr>
+        <w:t>:</w:t>
       </w:r>
       <w:r>
         <w:rPr>
@@ -2505,7 +2527,10 @@
       <w:t>:</w:t>
     </w:r>
     <w:r>
-      <w:t xml:space="preserve"> 2,022</w:t>
+      <w:t xml:space="preserve"> 2,02</w:t>
+    </w:r>
+    <w:r>
+      <w:t>3</w:t>
     </w:r>
   </w:p>
   <w:p>
@@ -3736,7 +3761,7 @@
     <w:lsdException w:name="Table Web 2" w:semiHidden="1" w:unhideWhenUsed="1"/>
     <w:lsdException w:name="Table Web 3" w:semiHidden="1" w:unhideWhenUsed="1"/>
     <w:lsdException w:name="Balloon Text" w:semiHidden="1" w:unhideWhenUsed="1"/>
-    <w:lsdException w:name="Table Grid" w:semiHidden="1" w:uiPriority="39" w:unhideWhenUsed="1"/>
+    <w:lsdException w:name="Table Grid" w:uiPriority="39"/>
     <w:lsdException w:name="Table Theme" w:semiHidden="1" w:unhideWhenUsed="1"/>
     <w:lsdException w:name="Placeholder Text" w:semiHidden="1"/>
     <w:lsdException w:name="No Spacing" w:uiPriority="1" w:qFormat="1"/>

</xml_diff>